<commit_message>
Aggiustata la Request page
</commit_message>
<xml_diff>
--- a/MytaxiserviceRASD.docx
+++ b/MytaxiserviceRASD.docx
@@ -1329,12 +1329,12 @@
             <wp:extent cx="2647950" cy="3810000"/>
             <wp:effectExtent b="0" l="0" r="0" t="0"/>
             <wp:wrapSquare wrapText="bothSides" distB="114300" distT="114300" distL="114300" distR="114300"/>
-            <wp:docPr descr="register.png" id="6" name="image12.png"/>
+            <wp:docPr descr="register.png" id="6" name="image14.png"/>
             <a:graphic>
               <a:graphicData uri="http://schemas.openxmlformats.org/drawingml/2006/picture">
                 <pic:pic>
                   <pic:nvPicPr>
-                    <pic:cNvPr descr="register.png" id="0" name="image12.png"/>
+                    <pic:cNvPr descr="register.png" id="0" name="image14.png"/>
                     <pic:cNvPicPr preferRelativeResize="0"/>
                   </pic:nvPicPr>
                   <pic:blipFill>
@@ -1558,12 +1558,12 @@
             <wp:extent cx="2647950" cy="3810000"/>
             <wp:effectExtent b="0" l="0" r="0" t="0"/>
             <wp:wrapSquare wrapText="bothSides" distB="114300" distT="114300" distL="114300" distR="114300"/>
-            <wp:docPr descr="LogIn.png" id="13" name="image29.png"/>
+            <wp:docPr descr="LogIn.png" id="14" name="image30.png"/>
             <a:graphic>
               <a:graphicData uri="http://schemas.openxmlformats.org/drawingml/2006/picture">
                 <pic:pic>
                   <pic:nvPicPr>
-                    <pic:cNvPr descr="LogIn.png" id="0" name="image29.png"/>
+                    <pic:cNvPr descr="LogIn.png" id="0" name="image30.png"/>
                     <pic:cNvPicPr preferRelativeResize="0"/>
                   </pic:nvPicPr>
                   <pic:blipFill>
@@ -1830,12 +1830,12 @@
             <wp:extent cx="2647950" cy="3810000"/>
             <wp:effectExtent b="0" l="0" r="0" t="0"/>
             <wp:wrapSquare wrapText="bothSides" distB="114300" distT="114300" distL="114300" distR="114300"/>
-            <wp:docPr descr="MyTaxiProfile.png" id="10" name="image26.png"/>
+            <wp:docPr descr="MyTaxiProfile.png" id="10" name="image23.png"/>
             <a:graphic>
               <a:graphicData uri="http://schemas.openxmlformats.org/drawingml/2006/picture">
                 <pic:pic>
                   <pic:nvPicPr>
-                    <pic:cNvPr descr="MyTaxiProfile.png" id="0" name="image26.png"/>
+                    <pic:cNvPr descr="MyTaxiProfile.png" id="0" name="image23.png"/>
                     <pic:cNvPicPr preferRelativeResize="0"/>
                   </pic:nvPicPr>
                   <pic:blipFill>
@@ -2096,12 +2096,12 @@
             <wp:extent cx="2647950" cy="3810000"/>
             <wp:effectExtent b="0" l="0" r="0" t="0"/>
             <wp:wrapSquare wrapText="bothSides" distB="114300" distT="114300" distL="114300" distR="114300"/>
-            <wp:docPr descr="incoming request.png" id="1" name="image07.png"/>
+            <wp:docPr descr="incoming request.png" id="1" name="image02.png"/>
             <a:graphic>
               <a:graphicData uri="http://schemas.openxmlformats.org/drawingml/2006/picture">
                 <pic:pic>
                   <pic:nvPicPr>
-                    <pic:cNvPr descr="incoming request.png" id="0" name="image07.png"/>
+                    <pic:cNvPr descr="incoming request.png" id="0" name="image02.png"/>
                     <pic:cNvPicPr preferRelativeResize="0"/>
                   </pic:nvPicPr>
                   <pic:blipFill>
@@ -2356,12 +2356,12 @@
             <wp:extent cx="4614863" cy="2913036"/>
             <wp:effectExtent b="0" l="0" r="0" t="0"/>
             <wp:wrapSquare wrapText="bothSides" distB="114300" distT="114300" distL="114300" distR="114300"/>
-            <wp:docPr id="9" name="image25.png"/>
+            <wp:docPr id="9" name="image22.png"/>
             <a:graphic>
               <a:graphicData uri="http://schemas.openxmlformats.org/drawingml/2006/picture">
                 <pic:pic>
                   <pic:nvPicPr>
-                    <pic:cNvPr id="0" name="image25.png"/>
+                    <pic:cNvPr id="0" name="image22.png"/>
                     <pic:cNvPicPr preferRelativeResize="0"/>
                   </pic:nvPicPr>
                   <pic:blipFill>
@@ -2618,20 +2618,20 @@
           <wp:anchor allowOverlap="0" behindDoc="0" distB="114300" distT="114300" distL="114300" distR="114300" hidden="0" layoutInCell="0" locked="0" relativeHeight="0" simplePos="0">
             <wp:simplePos x="0" y="0"/>
             <wp:positionH relativeFrom="margin">
-              <wp:posOffset>-114299</wp:posOffset>
+              <wp:posOffset>266700</wp:posOffset>
             </wp:positionH>
             <wp:positionV relativeFrom="paragraph">
-              <wp:posOffset>38100</wp:posOffset>
+              <wp:posOffset>173113</wp:posOffset>
             </wp:positionV>
-            <wp:extent cx="4757738" cy="3003223"/>
+            <wp:extent cx="5100638" cy="3227312"/>
             <wp:effectExtent b="0" l="0" r="0" t="0"/>
             <wp:wrapSquare wrapText="bothSides" distB="114300" distT="114300" distL="114300" distR="114300"/>
-            <wp:docPr id="16" name="image32.png"/>
+            <wp:docPr descr="homepage.png" id="11" name="image27.png"/>
             <a:graphic>
               <a:graphicData uri="http://schemas.openxmlformats.org/drawingml/2006/picture">
                 <pic:pic>
                   <pic:nvPicPr>
-                    <pic:cNvPr id="0" name="image32.png"/>
+                    <pic:cNvPr descr="homepage.png" id="0" name="image27.png"/>
                     <pic:cNvPicPr preferRelativeResize="0"/>
                   </pic:nvPicPr>
                   <pic:blipFill>
@@ -2644,7 +2644,7 @@
                   <pic:spPr>
                     <a:xfrm>
                       <a:off x="0" y="0"/>
-                      <a:ext cx="4757738" cy="3003223"/>
+                      <a:ext cx="5100638" cy="3227312"/>
                     </a:xfrm>
                     <a:prstGeom prst="rect"/>
                     <a:ln/>
@@ -7142,12 +7142,12 @@
           <wp:inline distB="114300" distT="114300" distL="114300" distR="114300">
             <wp:extent cx="4143375" cy="2143125"/>
             <wp:effectExtent b="0" l="0" r="0" t="0"/>
-            <wp:docPr descr="UCregistration.png" id="3" name="image09.png"/>
+            <wp:docPr descr="UCregistration.png" id="3" name="image11.png"/>
             <a:graphic>
               <a:graphicData uri="http://schemas.openxmlformats.org/drawingml/2006/picture">
                 <pic:pic>
                   <pic:nvPicPr>
-                    <pic:cNvPr descr="UCregistration.png" id="0" name="image09.png"/>
+                    <pic:cNvPr descr="UCregistration.png" id="0" name="image11.png"/>
                     <pic:cNvPicPr preferRelativeResize="0"/>
                   </pic:nvPicPr>
                   <pic:blipFill>
@@ -7206,12 +7206,12 @@
           <wp:inline distB="114300" distT="114300" distL="114300" distR="114300">
             <wp:extent cx="5734050" cy="5253038"/>
             <wp:effectExtent b="0" l="0" r="0" t="0"/>
-            <wp:docPr id="12" name="image28.png"/>
+            <wp:docPr id="13" name="image29.png"/>
             <a:graphic>
               <a:graphicData uri="http://schemas.openxmlformats.org/drawingml/2006/picture">
                 <pic:pic>
                   <pic:nvPicPr>
-                    <pic:cNvPr id="0" name="image28.png"/>
+                    <pic:cNvPr id="0" name="image29.png"/>
                     <pic:cNvPicPr preferRelativeResize="0"/>
                   </pic:nvPicPr>
                   <pic:blipFill>
@@ -8021,12 +8021,12 @@
           <wp:inline distB="114300" distT="114300" distL="114300" distR="114300">
             <wp:extent cx="5734050" cy="7834313"/>
             <wp:effectExtent b="0" l="0" r="0" t="0"/>
-            <wp:docPr id="7" name="image23.png"/>
+            <wp:docPr id="7" name="image20.png"/>
             <a:graphic>
               <a:graphicData uri="http://schemas.openxmlformats.org/drawingml/2006/picture">
                 <pic:pic>
                   <pic:nvPicPr>
-                    <pic:cNvPr id="0" name="image23.png"/>
+                    <pic:cNvPr id="0" name="image20.png"/>
                     <pic:cNvPicPr preferRelativeResize="0"/>
                   </pic:nvPicPr>
                   <pic:blipFill>
@@ -8493,12 +8493,12 @@
           <wp:inline distB="114300" distT="114300" distL="114300" distR="114300">
             <wp:extent cx="4714875" cy="2333625"/>
             <wp:effectExtent b="0" l="0" r="0" t="0"/>
-            <wp:docPr descr="UCdelete reservation.png" id="8" name="image24.png"/>
+            <wp:docPr descr="UCdelete reservation.png" id="8" name="image21.png"/>
             <a:graphic>
               <a:graphicData uri="http://schemas.openxmlformats.org/drawingml/2006/picture">
                 <pic:pic>
                   <pic:nvPicPr>
-                    <pic:cNvPr descr="UCdelete reservation.png" id="0" name="image24.png"/>
+                    <pic:cNvPr descr="UCdelete reservation.png" id="0" name="image21.png"/>
                     <pic:cNvPicPr preferRelativeResize="0"/>
                   </pic:nvPicPr>
                   <pic:blipFill>
@@ -9115,12 +9115,12 @@
           <wp:inline distB="114300" distT="114300" distL="114300" distR="114300">
             <wp:extent cx="4524375" cy="1190625"/>
             <wp:effectExtent b="0" l="0" r="0" t="0"/>
-            <wp:docPr descr="UCtake a ride.png" id="4" name="image10.png"/>
+            <wp:docPr descr="UCtake a ride.png" id="4" name="image12.png"/>
             <a:graphic>
               <a:graphicData uri="http://schemas.openxmlformats.org/drawingml/2006/picture">
                 <pic:pic>
                   <pic:nvPicPr>
-                    <pic:cNvPr descr="UCtake a ride.png" id="0" name="image10.png"/>
+                    <pic:cNvPr descr="UCtake a ride.png" id="0" name="image12.png"/>
                     <pic:cNvPicPr preferRelativeResize="0"/>
                   </pic:nvPicPr>
                   <pic:blipFill>
@@ -9159,12 +9159,12 @@
           <wp:inline distB="114300" distT="114300" distL="114300" distR="114300">
             <wp:extent cx="2333625" cy="1000125"/>
             <wp:effectExtent b="0" l="0" r="0" t="0"/>
-            <wp:docPr descr="UCallocate.png" id="15" name="image31.png"/>
+            <wp:docPr descr="UCallocate.png" id="16" name="image32.png"/>
             <a:graphic>
               <a:graphicData uri="http://schemas.openxmlformats.org/drawingml/2006/picture">
                 <pic:pic>
                   <pic:nvPicPr>
-                    <pic:cNvPr descr="UCallocate.png" id="0" name="image31.png"/>
+                    <pic:cNvPr descr="UCallocate.png" id="0" name="image32.png"/>
                     <pic:cNvPicPr preferRelativeResize="0"/>
                   </pic:nvPicPr>
                   <pic:blipFill>
@@ -9805,12 +9805,12 @@
           <wp:inline distB="114300" distT="114300" distL="114300" distR="114300">
             <wp:extent cx="2524125" cy="2905125"/>
             <wp:effectExtent b="0" l="0" r="0" t="0"/>
-            <wp:docPr descr="UCtaxi driver request.png" id="14" name="image30.png"/>
+            <wp:docPr descr="UCtaxi driver request.png" id="15" name="image31.png"/>
             <a:graphic>
               <a:graphicData uri="http://schemas.openxmlformats.org/drawingml/2006/picture">
                 <pic:pic>
                   <pic:nvPicPr>
-                    <pic:cNvPr descr="UCtaxi driver request.png" id="0" name="image30.png"/>
+                    <pic:cNvPr descr="UCtaxi driver request.png" id="0" name="image31.png"/>
                     <pic:cNvPicPr preferRelativeResize="0"/>
                   </pic:nvPicPr>
                   <pic:blipFill>
@@ -10431,12 +10431,12 @@
           <wp:inline distB="114300" distT="114300" distL="114300" distR="114300">
             <wp:extent cx="2143125" cy="1666875"/>
             <wp:effectExtent b="0" l="0" r="0" t="0"/>
-            <wp:docPr descr="UCset state.png" id="11" name="image27.png"/>
+            <wp:docPr descr="UCset state.png" id="12" name="image28.png"/>
             <a:graphic>
               <a:graphicData uri="http://schemas.openxmlformats.org/drawingml/2006/picture">
                 <pic:pic>
                   <pic:nvPicPr>
-                    <pic:cNvPr descr="UCset state.png" id="0" name="image27.png"/>
+                    <pic:cNvPr descr="UCset state.png" id="0" name="image28.png"/>
                     <pic:cNvPicPr preferRelativeResize="0"/>
                   </pic:nvPicPr>
                   <pic:blipFill>
@@ -11124,12 +11124,12 @@
           <wp:inline distB="114300" distT="114300" distL="114300" distR="114300">
             <wp:extent cx="4810125" cy="1190625"/>
             <wp:effectExtent b="0" l="0" r="0" t="0"/>
-            <wp:docPr descr="UCchange info.png" id="5" name="image11.png"/>
+            <wp:docPr descr="UCchange info.png" id="5" name="image13.png"/>
             <a:graphic>
               <a:graphicData uri="http://schemas.openxmlformats.org/drawingml/2006/picture">
                 <pic:pic>
                   <pic:nvPicPr>
-                    <pic:cNvPr descr="UCchange info.png" id="0" name="image11.png"/>
+                    <pic:cNvPr descr="UCchange info.png" id="0" name="image13.png"/>
                     <pic:cNvPicPr preferRelativeResize="0"/>
                   </pic:nvPicPr>
                   <pic:blipFill>

</xml_diff>

<commit_message>
Prima stesura di tutti i sequence
</commit_message>
<xml_diff>
--- a/MytaxiserviceRASD.docx
+++ b/MytaxiserviceRASD.docx
@@ -1016,12 +1016,12 @@
             <wp:extent cx="5100638" cy="3236445"/>
             <wp:effectExtent b="0" l="0" r="0" t="0"/>
             <wp:wrapSquare wrapText="bothSides" distB="114300" distT="114300" distL="114300" distR="114300"/>
-            <wp:docPr id="2" name="image08.png"/>
+            <wp:docPr id="4" name="image22.png"/>
             <a:graphic>
               <a:graphicData uri="http://schemas.openxmlformats.org/drawingml/2006/picture">
                 <pic:pic>
                   <pic:nvPicPr>
-                    <pic:cNvPr id="0" name="image08.png"/>
+                    <pic:cNvPr id="0" name="image22.png"/>
                     <pic:cNvPicPr preferRelativeResize="0"/>
                   </pic:nvPicPr>
                   <pic:blipFill>
@@ -1329,12 +1329,12 @@
             <wp:extent cx="2647950" cy="3810000"/>
             <wp:effectExtent b="0" l="0" r="0" t="0"/>
             <wp:wrapSquare wrapText="bothSides" distB="114300" distT="114300" distL="114300" distR="114300"/>
-            <wp:docPr descr="register.png" id="6" name="image14.png"/>
+            <wp:docPr descr="register.png" id="8" name="image26.png"/>
             <a:graphic>
               <a:graphicData uri="http://schemas.openxmlformats.org/drawingml/2006/picture">
                 <pic:pic>
                   <pic:nvPicPr>
-                    <pic:cNvPr descr="register.png" id="0" name="image14.png"/>
+                    <pic:cNvPr descr="register.png" id="0" name="image26.png"/>
                     <pic:cNvPicPr preferRelativeResize="0"/>
                   </pic:nvPicPr>
                   <pic:blipFill>
@@ -1558,12 +1558,12 @@
             <wp:extent cx="2647950" cy="3810000"/>
             <wp:effectExtent b="0" l="0" r="0" t="0"/>
             <wp:wrapSquare wrapText="bothSides" distB="114300" distT="114300" distL="114300" distR="114300"/>
-            <wp:docPr descr="LogIn.png" id="14" name="image30.png"/>
+            <wp:docPr descr="LogIn.png" id="16" name="image35.png"/>
             <a:graphic>
               <a:graphicData uri="http://schemas.openxmlformats.org/drawingml/2006/picture">
                 <pic:pic>
                   <pic:nvPicPr>
-                    <pic:cNvPr descr="LogIn.png" id="0" name="image30.png"/>
+                    <pic:cNvPr descr="LogIn.png" id="0" name="image35.png"/>
                     <pic:cNvPicPr preferRelativeResize="0"/>
                   </pic:nvPicPr>
                   <pic:blipFill>
@@ -1830,12 +1830,12 @@
             <wp:extent cx="2647950" cy="3810000"/>
             <wp:effectExtent b="0" l="0" r="0" t="0"/>
             <wp:wrapSquare wrapText="bothSides" distB="114300" distT="114300" distL="114300" distR="114300"/>
-            <wp:docPr descr="MyTaxiProfile.png" id="10" name="image23.png"/>
+            <wp:docPr descr="MyTaxiProfile.png" id="11" name="image29.png"/>
             <a:graphic>
               <a:graphicData uri="http://schemas.openxmlformats.org/drawingml/2006/picture">
                 <pic:pic>
                   <pic:nvPicPr>
-                    <pic:cNvPr descr="MyTaxiProfile.png" id="0" name="image23.png"/>
+                    <pic:cNvPr descr="MyTaxiProfile.png" id="0" name="image29.png"/>
                     <pic:cNvPicPr preferRelativeResize="0"/>
                   </pic:nvPicPr>
                   <pic:blipFill>
@@ -2096,12 +2096,12 @@
             <wp:extent cx="2647950" cy="3810000"/>
             <wp:effectExtent b="0" l="0" r="0" t="0"/>
             <wp:wrapSquare wrapText="bothSides" distB="114300" distT="114300" distL="114300" distR="114300"/>
-            <wp:docPr descr="incoming request.png" id="1" name="image02.png"/>
+            <wp:docPr descr="incoming request.png" id="1" name="image01.png"/>
             <a:graphic>
               <a:graphicData uri="http://schemas.openxmlformats.org/drawingml/2006/picture">
                 <pic:pic>
                   <pic:nvPicPr>
-                    <pic:cNvPr descr="incoming request.png" id="0" name="image02.png"/>
+                    <pic:cNvPr descr="incoming request.png" id="0" name="image01.png"/>
                     <pic:cNvPicPr preferRelativeResize="0"/>
                   </pic:nvPicPr>
                   <pic:blipFill>
@@ -2356,12 +2356,12 @@
             <wp:extent cx="4614863" cy="2913036"/>
             <wp:effectExtent b="0" l="0" r="0" t="0"/>
             <wp:wrapSquare wrapText="bothSides" distB="114300" distT="114300" distL="114300" distR="114300"/>
-            <wp:docPr id="9" name="image22.png"/>
+            <wp:docPr id="10" name="image28.png"/>
             <a:graphic>
               <a:graphicData uri="http://schemas.openxmlformats.org/drawingml/2006/picture">
                 <pic:pic>
                   <pic:nvPicPr>
-                    <pic:cNvPr id="0" name="image22.png"/>
+                    <pic:cNvPr id="0" name="image28.png"/>
                     <pic:cNvPicPr preferRelativeResize="0"/>
                   </pic:nvPicPr>
                   <pic:blipFill>
@@ -2626,12 +2626,12 @@
             <wp:extent cx="5100638" cy="3227312"/>
             <wp:effectExtent b="0" l="0" r="0" t="0"/>
             <wp:wrapSquare wrapText="bothSides" distB="114300" distT="114300" distL="114300" distR="114300"/>
-            <wp:docPr descr="homepage.png" id="11" name="image27.png"/>
+            <wp:docPr descr="homepage.png" id="12" name="image30.png"/>
             <a:graphic>
               <a:graphicData uri="http://schemas.openxmlformats.org/drawingml/2006/picture">
                 <pic:pic>
                   <pic:nvPicPr>
-                    <pic:cNvPr descr="homepage.png" id="0" name="image27.png"/>
+                    <pic:cNvPr descr="homepage.png" id="0" name="image30.png"/>
                     <pic:cNvPicPr preferRelativeResize="0"/>
                   </pic:nvPicPr>
                   <pic:blipFill>
@@ -5098,7 +5098,7 @@
                 <wp:extent cx="3190875" cy="1948561"/>
                 <wp:effectExtent b="0" l="0" r="0" t="0"/>
                 <wp:wrapSquare wrapText="bothSides" distB="114300" distT="114300" distL="114300" distR="114300"/>
-                <wp:docPr id="18" name=""/>
+                <wp:docPr id="23" name=""/>
                 <a:graphic>
                   <a:graphicData uri="http://schemas.microsoft.com/office/word/2010/wordprocessingGroup">
                     <wpg:wgp>
@@ -5333,12 +5333,12 @@
                 <wp:extent cx="3190875" cy="1948561"/>
                 <wp:effectExtent b="0" l="0" r="0" t="0"/>
                 <wp:wrapSquare wrapText="bothSides" distB="114300" distT="114300" distL="114300" distR="114300"/>
-                <wp:docPr id="18" name="image35.png"/>
+                <wp:docPr id="23" name="image45.png"/>
                 <a:graphic>
                   <a:graphicData uri="http://schemas.openxmlformats.org/drawingml/2006/picture">
                     <pic:pic>
                       <pic:nvPicPr>
-                        <pic:cNvPr id="0" name="image35.png"/>
+                        <pic:cNvPr id="0" name="image45.png"/>
                         <pic:cNvPicPr preferRelativeResize="0"/>
                       </pic:nvPicPr>
                       <pic:blipFill>
@@ -5434,7 +5434,7 @@
                 <wp:extent cx="1266825" cy="619125"/>
                 <wp:effectExtent b="0" l="0" r="0" t="0"/>
                 <wp:wrapSquare wrapText="bothSides" distB="114300" distT="114300" distL="114300" distR="114300"/>
-                <wp:docPr id="25" name=""/>
+                <wp:docPr id="30" name=""/>
                 <a:graphic>
                   <a:graphicData uri="http://schemas.microsoft.com/office/word/2010/wordprocessingShape">
                     <wps:wsp>
@@ -5498,12 +5498,12 @@
                 <wp:extent cx="1266825" cy="619125"/>
                 <wp:effectExtent b="0" l="0" r="0" t="0"/>
                 <wp:wrapSquare wrapText="bothSides" distB="114300" distT="114300" distL="114300" distR="114300"/>
-                <wp:docPr id="25" name="image49.png"/>
+                <wp:docPr id="30" name="image59.png"/>
                 <a:graphic>
                   <a:graphicData uri="http://schemas.openxmlformats.org/drawingml/2006/picture">
                     <pic:pic>
                       <pic:nvPicPr>
-                        <pic:cNvPr id="0" name="image49.png"/>
+                        <pic:cNvPr id="0" name="image59.png"/>
                         <pic:cNvPicPr preferRelativeResize="0"/>
                       </pic:nvPicPr>
                       <pic:blipFill>
@@ -5544,7 +5544,7 @@
                 <wp:extent cx="581025" cy="57150"/>
                 <wp:effectExtent b="0" l="0" r="0" t="0"/>
                 <wp:wrapSquare wrapText="bothSides" distB="114300" distT="114300" distL="114300" distR="114300"/>
-                <wp:docPr id="19" name=""/>
+                <wp:docPr id="24" name=""/>
                 <a:graphic>
                   <a:graphicData uri="http://schemas.microsoft.com/office/word/2010/wordprocessingShape">
                     <wps:wsp>
@@ -5588,12 +5588,12 @@
                 <wp:extent cx="581025" cy="57150"/>
                 <wp:effectExtent b="0" l="0" r="0" t="0"/>
                 <wp:wrapSquare wrapText="bothSides" distB="114300" distT="114300" distL="114300" distR="114300"/>
-                <wp:docPr id="19" name="image37.png"/>
+                <wp:docPr id="24" name="image47.png"/>
                 <a:graphic>
                   <a:graphicData uri="http://schemas.openxmlformats.org/drawingml/2006/picture">
                     <pic:pic>
                       <pic:nvPicPr>
-                        <pic:cNvPr id="0" name="image37.png"/>
+                        <pic:cNvPr id="0" name="image47.png"/>
                         <pic:cNvPicPr preferRelativeResize="0"/>
                       </pic:nvPicPr>
                       <pic:blipFill>
@@ -5634,7 +5634,7 @@
                 <wp:extent cx="552450" cy="161925"/>
                 <wp:effectExtent b="0" l="0" r="0" t="0"/>
                 <wp:wrapSquare wrapText="bothSides" distB="114300" distT="114300" distL="114300" distR="114300"/>
-                <wp:docPr id="24" name=""/>
+                <wp:docPr id="29" name=""/>
                 <a:graphic>
                   <a:graphicData uri="http://schemas.microsoft.com/office/word/2010/wordprocessingShape">
                     <wps:wsp>
@@ -5678,12 +5678,12 @@
                 <wp:extent cx="552450" cy="161925"/>
                 <wp:effectExtent b="0" l="0" r="0" t="0"/>
                 <wp:wrapSquare wrapText="bothSides" distB="114300" distT="114300" distL="114300" distR="114300"/>
-                <wp:docPr id="24" name="image47.png"/>
+                <wp:docPr id="29" name="image57.png"/>
                 <a:graphic>
                   <a:graphicData uri="http://schemas.openxmlformats.org/drawingml/2006/picture">
                     <pic:pic>
                       <pic:nvPicPr>
-                        <pic:cNvPr id="0" name="image47.png"/>
+                        <pic:cNvPr id="0" name="image57.png"/>
                         <pic:cNvPicPr preferRelativeResize="0"/>
                       </pic:nvPicPr>
                       <pic:blipFill>
@@ -5735,7 +5735,7 @@
                 <wp:extent cx="1484885" cy="681038"/>
                 <wp:effectExtent b="0" l="0" r="0" t="0"/>
                 <wp:wrapSquare wrapText="bothSides" distB="114300" distT="114300" distL="114300" distR="114300"/>
-                <wp:docPr id="20" name=""/>
+                <wp:docPr id="25" name=""/>
                 <a:graphic>
                   <a:graphicData uri="http://schemas.microsoft.com/office/word/2010/wordprocessingShape">
                     <wps:wsp>
@@ -5832,12 +5832,12 @@
                 <wp:extent cx="1484885" cy="681038"/>
                 <wp:effectExtent b="0" l="0" r="0" t="0"/>
                 <wp:wrapSquare wrapText="bothSides" distB="114300" distT="114300" distL="114300" distR="114300"/>
-                <wp:docPr id="20" name="image39.png"/>
+                <wp:docPr id="25" name="image49.png"/>
                 <a:graphic>
                   <a:graphicData uri="http://schemas.openxmlformats.org/drawingml/2006/picture">
                     <pic:pic>
                       <pic:nvPicPr>
-                        <pic:cNvPr id="0" name="image39.png"/>
+                        <pic:cNvPr id="0" name="image49.png"/>
                         <pic:cNvPicPr preferRelativeResize="0"/>
                       </pic:nvPicPr>
                       <pic:blipFill>
@@ -5889,7 +5889,7 @@
                 <wp:extent cx="19050" cy="438150"/>
                 <wp:effectExtent b="0" l="0" r="0" t="0"/>
                 <wp:wrapSquare wrapText="bothSides" distB="114300" distT="114300" distL="114300" distR="114300"/>
-                <wp:docPr id="21" name=""/>
+                <wp:docPr id="26" name=""/>
                 <a:graphic>
                   <a:graphicData uri="http://schemas.microsoft.com/office/word/2010/wordprocessingShape">
                     <wps:wsp>
@@ -5933,12 +5933,12 @@
                 <wp:extent cx="19050" cy="438150"/>
                 <wp:effectExtent b="0" l="0" r="0" t="0"/>
                 <wp:wrapSquare wrapText="bothSides" distB="114300" distT="114300" distL="114300" distR="114300"/>
-                <wp:docPr id="21" name="image41.png"/>
+                <wp:docPr id="26" name="image51.png"/>
                 <a:graphic>
                   <a:graphicData uri="http://schemas.openxmlformats.org/drawingml/2006/picture">
                     <pic:pic>
                       <pic:nvPicPr>
-                        <pic:cNvPr id="0" name="image41.png"/>
+                        <pic:cNvPr id="0" name="image51.png"/>
                         <pic:cNvPicPr preferRelativeResize="0"/>
                       </pic:nvPicPr>
                       <pic:blipFill>
@@ -5990,7 +5990,7 @@
                 <wp:extent cx="1943100" cy="942975"/>
                 <wp:effectExtent b="0" l="0" r="0" t="0"/>
                 <wp:wrapSquare wrapText="bothSides" distB="114300" distT="114300" distL="114300" distR="114300"/>
-                <wp:docPr id="23" name=""/>
+                <wp:docPr id="28" name=""/>
                 <a:graphic>
                   <a:graphicData uri="http://schemas.microsoft.com/office/word/2010/wordprocessingShape">
                     <wps:wsp>
@@ -6107,12 +6107,12 @@
                 <wp:extent cx="1943100" cy="942975"/>
                 <wp:effectExtent b="0" l="0" r="0" t="0"/>
                 <wp:wrapSquare wrapText="bothSides" distB="114300" distT="114300" distL="114300" distR="114300"/>
-                <wp:docPr id="23" name="image45.png"/>
+                <wp:docPr id="28" name="image55.png"/>
                 <a:graphic>
                   <a:graphicData uri="http://schemas.openxmlformats.org/drawingml/2006/picture">
                     <pic:pic>
                       <pic:nvPicPr>
-                        <pic:cNvPr id="0" name="image45.png"/>
+                        <pic:cNvPr id="0" name="image55.png"/>
                         <pic:cNvPicPr preferRelativeResize="0"/>
                       </pic:nvPicPr>
                       <pic:blipFill>
@@ -7142,12 +7142,12 @@
           <wp:inline distB="114300" distT="114300" distL="114300" distR="114300">
             <wp:extent cx="4143375" cy="2143125"/>
             <wp:effectExtent b="0" l="0" r="0" t="0"/>
-            <wp:docPr descr="UCregistration.png" id="3" name="image11.png"/>
+            <wp:docPr descr="UCregistration.png" id="5" name="image23.png"/>
             <a:graphic>
               <a:graphicData uri="http://schemas.openxmlformats.org/drawingml/2006/picture">
                 <pic:pic>
                   <pic:nvPicPr>
-                    <pic:cNvPr descr="UCregistration.png" id="0" name="image11.png"/>
+                    <pic:cNvPr descr="UCregistration.png" id="0" name="image23.png"/>
                     <pic:cNvPicPr preferRelativeResize="0"/>
                   </pic:nvPicPr>
                   <pic:blipFill>
@@ -7204,14 +7204,14 @@
       <w:r>
         <w:drawing>
           <wp:inline distB="114300" distT="114300" distL="114300" distR="114300">
-            <wp:extent cx="5734050" cy="5253038"/>
+            <wp:extent cx="5734050" cy="6462713"/>
             <wp:effectExtent b="0" l="0" r="0" t="0"/>
-            <wp:docPr id="13" name="image29.png"/>
+            <wp:docPr id="14" name="image33.png"/>
             <a:graphic>
               <a:graphicData uri="http://schemas.openxmlformats.org/drawingml/2006/picture">
                 <pic:pic>
                   <pic:nvPicPr>
-                    <pic:cNvPr id="0" name="image29.png"/>
+                    <pic:cNvPr id="0" name="image33.png"/>
                     <pic:cNvPicPr preferRelativeResize="0"/>
                   </pic:nvPicPr>
                   <pic:blipFill>
@@ -7224,7 +7224,7 @@
                   <pic:spPr>
                     <a:xfrm>
                       <a:off x="0" y="0"/>
-                      <a:ext cx="5734050" cy="5253038"/>
+                      <a:ext cx="5734050" cy="6462713"/>
                     </a:xfrm>
                     <a:prstGeom prst="rect"/>
                     <a:ln/>
@@ -7847,12 +7847,12 @@
           <wp:inline distB="114300" distT="114300" distL="114300" distR="114300">
             <wp:extent cx="4619625" cy="2238375"/>
             <wp:effectExtent b="0" l="0" r="0" t="0"/>
-            <wp:docPr descr="UCmake reservation.png" id="17" name="image33.png"/>
+            <wp:docPr descr="UCmake reservation.png" id="22" name="image43.png"/>
             <a:graphic>
               <a:graphicData uri="http://schemas.openxmlformats.org/drawingml/2006/picture">
                 <pic:pic>
                   <pic:nvPicPr>
-                    <pic:cNvPr descr="UCmake reservation.png" id="0" name="image33.png"/>
+                    <pic:cNvPr descr="UCmake reservation.png" id="0" name="image43.png"/>
                     <pic:cNvPicPr preferRelativeResize="0"/>
                   </pic:nvPicPr>
                   <pic:blipFill>
@@ -8017,16 +8017,29 @@
         <w:contextualSpacing w:val="0"/>
       </w:pPr>
       <w:r>
+        <w:rPr>
+          <w:rtl w:val="0"/>
+        </w:rPr>
+      </w:r>
+      <w:r>
         <w:drawing>
-          <wp:inline distB="114300" distT="114300" distL="114300" distR="114300">
+          <wp:anchor allowOverlap="0" behindDoc="0" distB="114300" distT="114300" distL="114300" distR="114300" hidden="0" layoutInCell="0" locked="0" relativeHeight="0" simplePos="0">
+            <wp:simplePos x="0" y="0"/>
+            <wp:positionH relativeFrom="margin">
+              <wp:posOffset>-190499</wp:posOffset>
+            </wp:positionH>
+            <wp:positionV relativeFrom="paragraph">
+              <wp:posOffset>0</wp:posOffset>
+            </wp:positionV>
             <wp:extent cx="5734050" cy="7834313"/>
             <wp:effectExtent b="0" l="0" r="0" t="0"/>
-            <wp:docPr id="7" name="image20.png"/>
+            <wp:wrapSquare wrapText="bothSides" distB="114300" distT="114300" distL="114300" distR="114300"/>
+            <wp:docPr id="18" name="image39.png"/>
             <a:graphic>
               <a:graphicData uri="http://schemas.openxmlformats.org/drawingml/2006/picture">
                 <pic:pic>
                   <pic:nvPicPr>
-                    <pic:cNvPr id="0" name="image20.png"/>
+                    <pic:cNvPr id="0" name="image39.png"/>
                     <pic:cNvPicPr preferRelativeResize="0"/>
                   </pic:nvPicPr>
                   <pic:blipFill>
@@ -8047,13 +8060,8 @@
                 </pic:pic>
               </a:graphicData>
             </a:graphic>
-          </wp:inline>
+          </wp:anchor>
         </w:drawing>
-      </w:r>
-      <w:r>
-        <w:rPr>
-          <w:rtl w:val="0"/>
-        </w:rPr>
       </w:r>
     </w:p>
     <w:p>
@@ -8420,7 +8428,7 @@
               <w:rPr>
                 <w:rtl w:val="0"/>
               </w:rPr>
-              <w:t xml:space="preserve">The system remove the reservation and doesn’t allocate/deallocate a taxi</w:t>
+              <w:t xml:space="preserve">The system remove the reservation and doesn’t allocate a taxi</w:t>
             </w:r>
           </w:p>
         </w:tc>
@@ -8493,12 +8501,12 @@
           <wp:inline distB="114300" distT="114300" distL="114300" distR="114300">
             <wp:extent cx="4714875" cy="2333625"/>
             <wp:effectExtent b="0" l="0" r="0" t="0"/>
-            <wp:docPr descr="UCdelete reservation.png" id="8" name="image21.png"/>
+            <wp:docPr descr="UCdelete reservation.png" id="9" name="image27.png"/>
             <a:graphic>
               <a:graphicData uri="http://schemas.openxmlformats.org/drawingml/2006/picture">
                 <pic:pic>
                   <pic:nvPicPr>
-                    <pic:cNvPr descr="UCdelete reservation.png" id="0" name="image21.png"/>
+                    <pic:cNvPr descr="UCdelete reservation.png" id="0" name="image27.png"/>
                     <pic:cNvPicPr preferRelativeResize="0"/>
                   </pic:nvPicPr>
                   <pic:blipFill>
@@ -8582,6 +8590,80 @@
       <w:pPr>
         <w:contextualSpacing w:val="0"/>
       </w:pPr>
+      <w:r>
+        <w:rPr>
+          <w:rtl w:val="0"/>
+        </w:rPr>
+      </w:r>
+    </w:p>
+    <w:p>
+      <w:pPr>
+        <w:contextualSpacing w:val="0"/>
+      </w:pPr>
+      <w:r>
+        <w:rPr>
+          <w:rtl w:val="0"/>
+        </w:rPr>
+      </w:r>
+    </w:p>
+    <w:p>
+      <w:pPr>
+        <w:contextualSpacing w:val="0"/>
+      </w:pPr>
+      <w:r>
+        <w:rPr>
+          <w:rtl w:val="0"/>
+        </w:rPr>
+      </w:r>
+    </w:p>
+    <w:p>
+      <w:pPr>
+        <w:contextualSpacing w:val="0"/>
+      </w:pPr>
+      <w:r>
+        <w:rPr>
+          <w:rtl w:val="0"/>
+        </w:rPr>
+      </w:r>
+    </w:p>
+    <w:p>
+      <w:pPr>
+        <w:contextualSpacing w:val="0"/>
+      </w:pPr>
+      <w:r>
+        <w:drawing>
+          <wp:inline distB="114300" distT="114300" distL="114300" distR="114300">
+            <wp:extent cx="5734050" cy="6405563"/>
+            <wp:effectExtent b="0" l="0" r="0" t="0"/>
+            <wp:docPr id="15" name="image34.png"/>
+            <a:graphic>
+              <a:graphicData uri="http://schemas.openxmlformats.org/drawingml/2006/picture">
+                <pic:pic>
+                  <pic:nvPicPr>
+                    <pic:cNvPr id="0" name="image34.png"/>
+                    <pic:cNvPicPr preferRelativeResize="0"/>
+                  </pic:nvPicPr>
+                  <pic:blipFill>
+                    <a:blip r:embed="rId20"/>
+                    <a:srcRect b="0" l="0" r="0" t="0"/>
+                    <a:stretch>
+                      <a:fillRect/>
+                    </a:stretch>
+                  </pic:blipFill>
+                  <pic:spPr>
+                    <a:xfrm>
+                      <a:off x="0" y="0"/>
+                      <a:ext cx="5734050" cy="6405563"/>
+                    </a:xfrm>
+                    <a:prstGeom prst="rect"/>
+                    <a:ln/>
+                  </pic:spPr>
+                </pic:pic>
+              </a:graphicData>
+            </a:graphic>
+          </wp:inline>
+        </w:drawing>
+      </w:r>
       <w:r>
         <w:rPr>
           <w:rtl w:val="0"/>
@@ -9115,16 +9197,16 @@
           <wp:inline distB="114300" distT="114300" distL="114300" distR="114300">
             <wp:extent cx="4524375" cy="1190625"/>
             <wp:effectExtent b="0" l="0" r="0" t="0"/>
-            <wp:docPr descr="UCtake a ride.png" id="4" name="image12.png"/>
+            <wp:docPr descr="UCtake a ride.png" id="6" name="image24.png"/>
             <a:graphic>
               <a:graphicData uri="http://schemas.openxmlformats.org/drawingml/2006/picture">
                 <pic:pic>
                   <pic:nvPicPr>
-                    <pic:cNvPr descr="UCtake a ride.png" id="0" name="image12.png"/>
+                    <pic:cNvPr descr="UCtake a ride.png" id="0" name="image24.png"/>
                     <pic:cNvPicPr preferRelativeResize="0"/>
                   </pic:nvPicPr>
                   <pic:blipFill>
-                    <a:blip r:embed="rId20"/>
+                    <a:blip r:embed="rId21"/>
                     <a:srcRect b="0" l="0" r="0" t="0"/>
                     <a:stretch>
                       <a:fillRect/>
@@ -9159,16 +9241,16 @@
           <wp:inline distB="114300" distT="114300" distL="114300" distR="114300">
             <wp:extent cx="2333625" cy="1000125"/>
             <wp:effectExtent b="0" l="0" r="0" t="0"/>
-            <wp:docPr descr="UCallocate.png" id="16" name="image32.png"/>
+            <wp:docPr descr="UCallocate.png" id="21" name="image42.png"/>
             <a:graphic>
               <a:graphicData uri="http://schemas.openxmlformats.org/drawingml/2006/picture">
                 <pic:pic>
                   <pic:nvPicPr>
-                    <pic:cNvPr descr="UCallocate.png" id="0" name="image32.png"/>
+                    <pic:cNvPr descr="UCallocate.png" id="0" name="image42.png"/>
                     <pic:cNvPicPr preferRelativeResize="0"/>
                   </pic:nvPicPr>
                   <pic:blipFill>
-                    <a:blip r:embed="rId21"/>
+                    <a:blip r:embed="rId22"/>
                     <a:srcRect b="0" l="0" r="0" t="0"/>
                     <a:stretch>
                       <a:fillRect/>
@@ -9223,175 +9305,47 @@
           <w:rtl w:val="0"/>
         </w:rPr>
       </w:r>
-    </w:p>
-    <w:p>
-      <w:pPr>
-        <w:contextualSpacing w:val="0"/>
-      </w:pPr>
-      <w:r>
-        <w:rPr>
-          <w:rtl w:val="0"/>
-        </w:rPr>
-      </w:r>
-    </w:p>
-    <w:p>
-      <w:pPr>
-        <w:contextualSpacing w:val="0"/>
-      </w:pPr>
-      <w:r>
-        <w:rPr>
-          <w:rtl w:val="0"/>
-        </w:rPr>
-      </w:r>
-    </w:p>
-    <w:p>
-      <w:pPr>
-        <w:contextualSpacing w:val="0"/>
-      </w:pPr>
-      <w:r>
-        <w:rPr>
-          <w:rtl w:val="0"/>
-        </w:rPr>
-      </w:r>
-    </w:p>
-    <w:p>
-      <w:pPr>
-        <w:contextualSpacing w:val="0"/>
-      </w:pPr>
-      <w:r>
-        <w:rPr>
-          <w:rtl w:val="0"/>
-        </w:rPr>
-      </w:r>
-    </w:p>
-    <w:p>
-      <w:pPr>
-        <w:contextualSpacing w:val="0"/>
-      </w:pPr>
-      <w:r>
-        <w:rPr>
-          <w:rtl w:val="0"/>
-        </w:rPr>
-      </w:r>
-    </w:p>
-    <w:p>
-      <w:pPr>
-        <w:contextualSpacing w:val="0"/>
-      </w:pPr>
-      <w:r>
-        <w:rPr>
-          <w:rtl w:val="0"/>
-        </w:rPr>
-      </w:r>
-    </w:p>
-    <w:p>
-      <w:pPr>
-        <w:contextualSpacing w:val="0"/>
-      </w:pPr>
-      <w:r>
-        <w:rPr>
-          <w:rtl w:val="0"/>
-        </w:rPr>
-      </w:r>
-    </w:p>
-    <w:p>
-      <w:pPr>
-        <w:contextualSpacing w:val="0"/>
-      </w:pPr>
-      <w:r>
-        <w:rPr>
-          <w:rtl w:val="0"/>
-        </w:rPr>
-      </w:r>
-    </w:p>
-    <w:p>
-      <w:pPr>
-        <w:contextualSpacing w:val="0"/>
-      </w:pPr>
-      <w:r>
-        <w:rPr>
-          <w:rtl w:val="0"/>
-        </w:rPr>
-      </w:r>
-    </w:p>
-    <w:p>
-      <w:pPr>
-        <w:contextualSpacing w:val="0"/>
-      </w:pPr>
-      <w:r>
-        <w:rPr>
-          <w:rtl w:val="0"/>
-        </w:rPr>
-      </w:r>
-    </w:p>
-    <w:p>
-      <w:pPr>
-        <w:contextualSpacing w:val="0"/>
-      </w:pPr>
-      <w:r>
-        <w:rPr>
-          <w:rtl w:val="0"/>
-        </w:rPr>
-      </w:r>
-    </w:p>
-    <w:p>
-      <w:pPr>
-        <w:contextualSpacing w:val="0"/>
-      </w:pPr>
-      <w:r>
-        <w:rPr>
-          <w:rtl w:val="0"/>
-        </w:rPr>
-      </w:r>
-    </w:p>
-    <w:p>
-      <w:pPr>
-        <w:contextualSpacing w:val="0"/>
-      </w:pPr>
-      <w:r>
-        <w:rPr>
-          <w:rtl w:val="0"/>
-        </w:rPr>
-      </w:r>
-    </w:p>
-    <w:p>
-      <w:pPr>
-        <w:contextualSpacing w:val="0"/>
-      </w:pPr>
-      <w:r>
-        <w:rPr>
-          <w:rtl w:val="0"/>
-        </w:rPr>
-      </w:r>
-    </w:p>
-    <w:p>
-      <w:pPr>
-        <w:contextualSpacing w:val="0"/>
-      </w:pPr>
-      <w:r>
-        <w:rPr>
-          <w:rtl w:val="0"/>
-        </w:rPr>
-      </w:r>
-    </w:p>
-    <w:p>
-      <w:pPr>
-        <w:contextualSpacing w:val="0"/>
-      </w:pPr>
-      <w:r>
-        <w:rPr>
-          <w:rtl w:val="0"/>
-        </w:rPr>
-      </w:r>
-    </w:p>
-    <w:p>
-      <w:pPr>
-        <w:contextualSpacing w:val="0"/>
-      </w:pPr>
-      <w:r>
-        <w:rPr>
-          <w:rtl w:val="0"/>
-        </w:rPr>
+      <w:r>
+        <w:drawing>
+          <wp:anchor allowOverlap="0" behindDoc="0" distB="114300" distT="114300" distL="114300" distR="114300" hidden="0" layoutInCell="0" locked="0" relativeHeight="0" simplePos="0">
+            <wp:simplePos x="0" y="0"/>
+            <wp:positionH relativeFrom="margin">
+              <wp:posOffset>-790574</wp:posOffset>
+            </wp:positionH>
+            <wp:positionV relativeFrom="paragraph">
+              <wp:posOffset>42863</wp:posOffset>
+            </wp:positionV>
+            <wp:extent cx="6991350" cy="7567613"/>
+            <wp:effectExtent b="0" l="0" r="0" t="0"/>
+            <wp:wrapSquare wrapText="bothSides" distB="114300" distT="114300" distL="114300" distR="114300"/>
+            <wp:docPr id="2" name="image07.png"/>
+            <a:graphic>
+              <a:graphicData uri="http://schemas.openxmlformats.org/drawingml/2006/picture">
+                <pic:pic>
+                  <pic:nvPicPr>
+                    <pic:cNvPr id="0" name="image07.png"/>
+                    <pic:cNvPicPr preferRelativeResize="0"/>
+                  </pic:nvPicPr>
+                  <pic:blipFill>
+                    <a:blip r:embed="rId23"/>
+                    <a:srcRect b="0" l="0" r="0" t="0"/>
+                    <a:stretch>
+                      <a:fillRect/>
+                    </a:stretch>
+                  </pic:blipFill>
+                  <pic:spPr>
+                    <a:xfrm>
+                      <a:off x="0" y="0"/>
+                      <a:ext cx="6991350" cy="7567613"/>
+                    </a:xfrm>
+                    <a:prstGeom prst="rect"/>
+                    <a:ln/>
+                  </pic:spPr>
+                </pic:pic>
+              </a:graphicData>
+            </a:graphic>
+          </wp:anchor>
+        </w:drawing>
       </w:r>
     </w:p>
     <w:p>
@@ -9805,16 +9759,16 @@
           <wp:inline distB="114300" distT="114300" distL="114300" distR="114300">
             <wp:extent cx="2524125" cy="2905125"/>
             <wp:effectExtent b="0" l="0" r="0" t="0"/>
-            <wp:docPr descr="UCtaxi driver request.png" id="15" name="image31.png"/>
+            <wp:docPr descr="UCtaxi driver request.png" id="20" name="image41.png"/>
             <a:graphic>
               <a:graphicData uri="http://schemas.openxmlformats.org/drawingml/2006/picture">
                 <pic:pic>
                   <pic:nvPicPr>
-                    <pic:cNvPr descr="UCtaxi driver request.png" id="0" name="image31.png"/>
+                    <pic:cNvPr descr="UCtaxi driver request.png" id="0" name="image41.png"/>
                     <pic:cNvPicPr preferRelativeResize="0"/>
                   </pic:nvPicPr>
                   <pic:blipFill>
-                    <a:blip r:embed="rId22"/>
+                    <a:blip r:embed="rId24"/>
                     <a:srcRect b="0" l="0" r="0" t="0"/>
                     <a:stretch>
                       <a:fillRect/>
@@ -10004,6 +9958,70 @@
       <w:pPr>
         <w:contextualSpacing w:val="0"/>
       </w:pPr>
+      <w:r>
+        <w:rPr>
+          <w:rtl w:val="0"/>
+        </w:rPr>
+      </w:r>
+    </w:p>
+    <w:p>
+      <w:pPr>
+        <w:contextualSpacing w:val="0"/>
+      </w:pPr>
+      <w:r>
+        <w:rPr>
+          <w:rtl w:val="0"/>
+        </w:rPr>
+      </w:r>
+    </w:p>
+    <w:p>
+      <w:pPr>
+        <w:contextualSpacing w:val="0"/>
+      </w:pPr>
+      <w:r>
+        <w:rPr>
+          <w:rtl w:val="0"/>
+        </w:rPr>
+      </w:r>
+    </w:p>
+    <w:p>
+      <w:pPr>
+        <w:contextualSpacing w:val="0"/>
+      </w:pPr>
+      <w:r>
+        <w:drawing>
+          <wp:inline distB="114300" distT="114300" distL="114300" distR="114300">
+            <wp:extent cx="5734050" cy="6786563"/>
+            <wp:effectExtent b="0" l="0" r="0" t="0"/>
+            <wp:docPr id="19" name="image40.png"/>
+            <a:graphic>
+              <a:graphicData uri="http://schemas.openxmlformats.org/drawingml/2006/picture">
+                <pic:pic>
+                  <pic:nvPicPr>
+                    <pic:cNvPr id="0" name="image40.png"/>
+                    <pic:cNvPicPr preferRelativeResize="0"/>
+                  </pic:nvPicPr>
+                  <pic:blipFill>
+                    <a:blip r:embed="rId25"/>
+                    <a:srcRect b="0" l="0" r="0" t="0"/>
+                    <a:stretch>
+                      <a:fillRect/>
+                    </a:stretch>
+                  </pic:blipFill>
+                  <pic:spPr>
+                    <a:xfrm>
+                      <a:off x="0" y="0"/>
+                      <a:ext cx="5734050" cy="6786563"/>
+                    </a:xfrm>
+                    <a:prstGeom prst="rect"/>
+                    <a:ln/>
+                  </pic:spPr>
+                </pic:pic>
+              </a:graphicData>
+            </a:graphic>
+          </wp:inline>
+        </w:drawing>
+      </w:r>
       <w:r>
         <w:rPr>
           <w:rtl w:val="0"/>
@@ -10431,16 +10449,16 @@
           <wp:inline distB="114300" distT="114300" distL="114300" distR="114300">
             <wp:extent cx="2143125" cy="1666875"/>
             <wp:effectExtent b="0" l="0" r="0" t="0"/>
-            <wp:docPr descr="UCset state.png" id="12" name="image28.png"/>
+            <wp:docPr descr="UCset state.png" id="13" name="image32.png"/>
             <a:graphic>
               <a:graphicData uri="http://schemas.openxmlformats.org/drawingml/2006/picture">
                 <pic:pic>
                   <pic:nvPicPr>
-                    <pic:cNvPr descr="UCset state.png" id="0" name="image28.png"/>
+                    <pic:cNvPr descr="UCset state.png" id="0" name="image32.png"/>
                     <pic:cNvPicPr preferRelativeResize="0"/>
                   </pic:nvPicPr>
                   <pic:blipFill>
-                    <a:blip r:embed="rId23"/>
+                    <a:blip r:embed="rId26"/>
                     <a:srcRect b="0" l="0" r="0" t="0"/>
                     <a:stretch>
                       <a:fillRect/>
@@ -10475,15 +10493,47 @@
           <w:rtl w:val="0"/>
         </w:rPr>
       </w:r>
-    </w:p>
-    <w:p>
-      <w:pPr>
-        <w:contextualSpacing w:val="0"/>
-      </w:pPr>
-      <w:r>
-        <w:rPr>
-          <w:rtl w:val="0"/>
-        </w:rPr>
+      <w:r>
+        <w:drawing>
+          <wp:anchor allowOverlap="0" behindDoc="0" distB="114300" distT="114300" distL="114300" distR="114300" hidden="0" layoutInCell="0" locked="0" relativeHeight="0" simplePos="0">
+            <wp:simplePos x="0" y="0"/>
+            <wp:positionH relativeFrom="margin">
+              <wp:posOffset>-428624</wp:posOffset>
+            </wp:positionH>
+            <wp:positionV relativeFrom="paragraph">
+              <wp:posOffset>133350</wp:posOffset>
+            </wp:positionV>
+            <wp:extent cx="5731200" cy="4470400"/>
+            <wp:effectExtent b="0" l="0" r="0" t="0"/>
+            <wp:wrapSquare wrapText="bothSides" distB="114300" distT="114300" distL="114300" distR="114300"/>
+            <wp:docPr id="17" name="image38.png"/>
+            <a:graphic>
+              <a:graphicData uri="http://schemas.openxmlformats.org/drawingml/2006/picture">
+                <pic:pic>
+                  <pic:nvPicPr>
+                    <pic:cNvPr id="0" name="image38.png"/>
+                    <pic:cNvPicPr preferRelativeResize="0"/>
+                  </pic:nvPicPr>
+                  <pic:blipFill>
+                    <a:blip r:embed="rId27"/>
+                    <a:srcRect b="0" l="0" r="0" t="0"/>
+                    <a:stretch>
+                      <a:fillRect/>
+                    </a:stretch>
+                  </pic:blipFill>
+                  <pic:spPr>
+                    <a:xfrm>
+                      <a:off x="0" y="0"/>
+                      <a:ext cx="5731200" cy="4470400"/>
+                    </a:xfrm>
+                    <a:prstGeom prst="rect"/>
+                    <a:ln/>
+                  </pic:spPr>
+                </pic:pic>
+              </a:graphicData>
+            </a:graphic>
+          </wp:anchor>
+        </w:drawing>
       </w:r>
     </w:p>
     <w:p>
@@ -11124,16 +11174,16 @@
           <wp:inline distB="114300" distT="114300" distL="114300" distR="114300">
             <wp:extent cx="4810125" cy="1190625"/>
             <wp:effectExtent b="0" l="0" r="0" t="0"/>
-            <wp:docPr descr="UCchange info.png" id="5" name="image13.png"/>
+            <wp:docPr descr="UCchange info.png" id="7" name="image25.png"/>
             <a:graphic>
               <a:graphicData uri="http://schemas.openxmlformats.org/drawingml/2006/picture">
                 <pic:pic>
                   <pic:nvPicPr>
-                    <pic:cNvPr descr="UCchange info.png" id="0" name="image13.png"/>
+                    <pic:cNvPr descr="UCchange info.png" id="0" name="image25.png"/>
                     <pic:cNvPicPr preferRelativeResize="0"/>
                   </pic:nvPicPr>
                   <pic:blipFill>
-                    <a:blip r:embed="rId24"/>
+                    <a:blip r:embed="rId28"/>
                     <a:srcRect b="0" l="0" r="0" t="0"/>
                     <a:stretch>
                       <a:fillRect/>
@@ -11188,6 +11238,568 @@
       </w:pPr>
       <w:r>
         <w:rPr>
+          <w:rtl w:val="0"/>
+        </w:rPr>
+      </w:r>
+    </w:p>
+    <w:p>
+      <w:pPr>
+        <w:ind w:left="0" w:firstLine="0"/>
+        <w:contextualSpacing w:val="0"/>
+      </w:pPr>
+      <w:r>
+        <w:rPr>
+          <w:rtl w:val="0"/>
+        </w:rPr>
+      </w:r>
+    </w:p>
+    <w:p>
+      <w:pPr>
+        <w:ind w:left="0" w:firstLine="0"/>
+        <w:contextualSpacing w:val="0"/>
+      </w:pPr>
+      <w:r>
+        <w:rPr>
+          <w:rtl w:val="0"/>
+        </w:rPr>
+      </w:r>
+    </w:p>
+    <w:p>
+      <w:pPr>
+        <w:ind w:left="0" w:firstLine="0"/>
+        <w:contextualSpacing w:val="0"/>
+      </w:pPr>
+      <w:r>
+        <w:rPr>
+          <w:rtl w:val="0"/>
+        </w:rPr>
+      </w:r>
+    </w:p>
+    <w:p>
+      <w:pPr>
+        <w:ind w:left="0" w:firstLine="0"/>
+        <w:contextualSpacing w:val="0"/>
+      </w:pPr>
+      <w:r>
+        <w:rPr>
+          <w:rtl w:val="0"/>
+        </w:rPr>
+      </w:r>
+    </w:p>
+    <w:p>
+      <w:pPr>
+        <w:ind w:left="0" w:firstLine="0"/>
+        <w:contextualSpacing w:val="0"/>
+      </w:pPr>
+      <w:r>
+        <w:rPr>
+          <w:rtl w:val="0"/>
+        </w:rPr>
+      </w:r>
+    </w:p>
+    <w:p>
+      <w:pPr>
+        <w:ind w:left="0" w:firstLine="0"/>
+        <w:contextualSpacing w:val="0"/>
+      </w:pPr>
+      <w:r>
+        <w:rPr>
+          <w:rtl w:val="0"/>
+        </w:rPr>
+      </w:r>
+    </w:p>
+    <w:p>
+      <w:pPr>
+        <w:ind w:left="0" w:firstLine="0"/>
+        <w:contextualSpacing w:val="0"/>
+      </w:pPr>
+      <w:r>
+        <w:rPr>
+          <w:rtl w:val="0"/>
+        </w:rPr>
+      </w:r>
+    </w:p>
+    <w:p>
+      <w:pPr>
+        <w:ind w:left="0" w:firstLine="0"/>
+        <w:contextualSpacing w:val="0"/>
+      </w:pPr>
+      <w:r>
+        <w:rPr>
+          <w:rtl w:val="0"/>
+        </w:rPr>
+      </w:r>
+    </w:p>
+    <w:p>
+      <w:pPr>
+        <w:ind w:left="0" w:firstLine="0"/>
+        <w:contextualSpacing w:val="0"/>
+      </w:pPr>
+      <w:r>
+        <w:rPr>
+          <w:rtl w:val="0"/>
+        </w:rPr>
+      </w:r>
+    </w:p>
+    <w:p>
+      <w:pPr>
+        <w:ind w:left="0" w:firstLine="0"/>
+        <w:contextualSpacing w:val="0"/>
+      </w:pPr>
+      <w:r>
+        <w:rPr>
+          <w:rtl w:val="0"/>
+        </w:rPr>
+      </w:r>
+    </w:p>
+    <w:p>
+      <w:pPr>
+        <w:ind w:left="0" w:firstLine="0"/>
+        <w:contextualSpacing w:val="0"/>
+      </w:pPr>
+      <w:r>
+        <w:rPr>
+          <w:rtl w:val="0"/>
+        </w:rPr>
+      </w:r>
+    </w:p>
+    <w:p>
+      <w:pPr>
+        <w:ind w:left="0" w:firstLine="0"/>
+        <w:contextualSpacing w:val="0"/>
+      </w:pPr>
+      <w:r>
+        <w:drawing>
+          <wp:inline distB="114300" distT="114300" distL="114300" distR="114300">
+            <wp:extent cx="5734050" cy="7729538"/>
+            <wp:effectExtent b="0" l="0" r="0" t="0"/>
+            <wp:docPr id="3" name="image21.png"/>
+            <a:graphic>
+              <a:graphicData uri="http://schemas.openxmlformats.org/drawingml/2006/picture">
+                <pic:pic>
+                  <pic:nvPicPr>
+                    <pic:cNvPr id="0" name="image21.png"/>
+                    <pic:cNvPicPr preferRelativeResize="0"/>
+                  </pic:nvPicPr>
+                  <pic:blipFill>
+                    <a:blip r:embed="rId29"/>
+                    <a:srcRect b="0" l="0" r="0" t="0"/>
+                    <a:stretch>
+                      <a:fillRect/>
+                    </a:stretch>
+                  </pic:blipFill>
+                  <pic:spPr>
+                    <a:xfrm>
+                      <a:off x="0" y="0"/>
+                      <a:ext cx="5734050" cy="7729538"/>
+                    </a:xfrm>
+                    <a:prstGeom prst="rect"/>
+                    <a:ln/>
+                  </pic:spPr>
+                </pic:pic>
+              </a:graphicData>
+            </a:graphic>
+          </wp:inline>
+        </w:drawing>
+      </w:r>
+      <w:r>
+        <w:rPr>
+          <w:rtl w:val="0"/>
+        </w:rPr>
+      </w:r>
+    </w:p>
+    <w:p>
+      <w:pPr>
+        <w:ind w:left="0" w:firstLine="0"/>
+        <w:contextualSpacing w:val="0"/>
+      </w:pPr>
+      <w:r>
+        <w:rPr>
+          <w:rtl w:val="0"/>
+        </w:rPr>
+      </w:r>
+    </w:p>
+    <w:p>
+      <w:pPr>
+        <w:ind w:left="0" w:firstLine="0"/>
+        <w:contextualSpacing w:val="0"/>
+      </w:pPr>
+      <w:r>
+        <w:rPr>
+          <w:rtl w:val="0"/>
+        </w:rPr>
+      </w:r>
+    </w:p>
+    <w:p>
+      <w:pPr>
+        <w:ind w:left="0" w:firstLine="0"/>
+        <w:contextualSpacing w:val="0"/>
+      </w:pPr>
+      <w:r>
+        <w:rPr>
+          <w:rtl w:val="0"/>
+        </w:rPr>
+      </w:r>
+    </w:p>
+    <w:p>
+      <w:pPr>
+        <w:ind w:left="0" w:firstLine="0"/>
+        <w:contextualSpacing w:val="0"/>
+      </w:pPr>
+      <w:r>
+        <w:rPr>
+          <w:rtl w:val="0"/>
+        </w:rPr>
+      </w:r>
+    </w:p>
+    <w:p>
+      <w:pPr>
+        <w:ind w:left="0" w:firstLine="0"/>
+        <w:contextualSpacing w:val="0"/>
+      </w:pPr>
+      <w:r>
+        <w:rPr>
+          <w:rtl w:val="0"/>
+        </w:rPr>
+      </w:r>
+    </w:p>
+    <w:p>
+      <w:pPr>
+        <w:ind w:left="0" w:firstLine="0"/>
+        <w:contextualSpacing w:val="0"/>
+      </w:pPr>
+      <w:r>
+        <w:rPr>
+          <w:rtl w:val="0"/>
+        </w:rPr>
+      </w:r>
+    </w:p>
+    <w:p>
+      <w:pPr>
+        <w:ind w:left="0" w:firstLine="0"/>
+        <w:contextualSpacing w:val="0"/>
+      </w:pPr>
+      <w:r>
+        <w:rPr>
+          <w:rtl w:val="0"/>
+        </w:rPr>
+      </w:r>
+    </w:p>
+    <w:p>
+      <w:pPr>
+        <w:ind w:left="0" w:firstLine="0"/>
+        <w:contextualSpacing w:val="0"/>
+      </w:pPr>
+      <w:r>
+        <w:rPr>
+          <w:rtl w:val="0"/>
+        </w:rPr>
+      </w:r>
+    </w:p>
+    <w:p>
+      <w:pPr>
+        <w:ind w:left="0" w:firstLine="0"/>
+        <w:contextualSpacing w:val="0"/>
+      </w:pPr>
+      <w:r>
+        <w:rPr>
+          <w:rtl w:val="0"/>
+        </w:rPr>
+      </w:r>
+    </w:p>
+    <w:p>
+      <w:pPr>
+        <w:ind w:left="0" w:firstLine="0"/>
+        <w:contextualSpacing w:val="0"/>
+      </w:pPr>
+      <w:r>
+        <w:rPr>
+          <w:rtl w:val="0"/>
+        </w:rPr>
+      </w:r>
+    </w:p>
+    <w:p>
+      <w:pPr>
+        <w:ind w:left="0" w:firstLine="0"/>
+        <w:contextualSpacing w:val="0"/>
+      </w:pPr>
+      <w:r>
+        <w:rPr>
+          <w:rtl w:val="0"/>
+        </w:rPr>
+      </w:r>
+    </w:p>
+    <w:p>
+      <w:pPr>
+        <w:ind w:left="0" w:firstLine="0"/>
+        <w:contextualSpacing w:val="0"/>
+      </w:pPr>
+      <w:r>
+        <w:rPr>
+          <w:rtl w:val="0"/>
+        </w:rPr>
+      </w:r>
+    </w:p>
+    <w:p>
+      <w:pPr>
+        <w:ind w:left="0" w:firstLine="0"/>
+        <w:contextualSpacing w:val="0"/>
+      </w:pPr>
+      <w:r>
+        <w:rPr>
+          <w:rtl w:val="0"/>
+        </w:rPr>
+      </w:r>
+    </w:p>
+    <w:p>
+      <w:pPr>
+        <w:ind w:left="0" w:firstLine="0"/>
+        <w:contextualSpacing w:val="0"/>
+      </w:pPr>
+      <w:r>
+        <w:rPr>
+          <w:rtl w:val="0"/>
+        </w:rPr>
+      </w:r>
+    </w:p>
+    <w:p>
+      <w:pPr>
+        <w:ind w:left="0" w:firstLine="0"/>
+        <w:contextualSpacing w:val="0"/>
+      </w:pPr>
+      <w:r>
+        <w:rPr>
+          <w:rtl w:val="0"/>
+        </w:rPr>
+      </w:r>
+    </w:p>
+    <w:p>
+      <w:pPr>
+        <w:ind w:left="0" w:firstLine="0"/>
+        <w:contextualSpacing w:val="0"/>
+      </w:pPr>
+      <w:r>
+        <w:rPr>
+          <w:rtl w:val="0"/>
+        </w:rPr>
+      </w:r>
+    </w:p>
+    <w:p>
+      <w:pPr>
+        <w:ind w:left="0" w:firstLine="0"/>
+        <w:contextualSpacing w:val="0"/>
+      </w:pPr>
+      <w:r>
+        <w:rPr>
+          <w:rtl w:val="0"/>
+        </w:rPr>
+      </w:r>
+    </w:p>
+    <w:p>
+      <w:pPr>
+        <w:ind w:left="0" w:firstLine="0"/>
+        <w:contextualSpacing w:val="0"/>
+      </w:pPr>
+      <w:r>
+        <w:rPr>
+          <w:rtl w:val="0"/>
+        </w:rPr>
+      </w:r>
+    </w:p>
+    <w:p>
+      <w:pPr>
+        <w:ind w:left="0" w:firstLine="0"/>
+        <w:contextualSpacing w:val="0"/>
+      </w:pPr>
+      <w:r>
+        <w:rPr>
+          <w:rtl w:val="0"/>
+        </w:rPr>
+      </w:r>
+    </w:p>
+    <w:p>
+      <w:pPr>
+        <w:ind w:left="0" w:firstLine="0"/>
+        <w:contextualSpacing w:val="0"/>
+      </w:pPr>
+      <w:r>
+        <w:rPr>
+          <w:rtl w:val="0"/>
+        </w:rPr>
+      </w:r>
+    </w:p>
+    <w:p>
+      <w:pPr>
+        <w:ind w:left="0" w:firstLine="0"/>
+        <w:contextualSpacing w:val="0"/>
+      </w:pPr>
+      <w:r>
+        <w:rPr>
+          <w:rtl w:val="0"/>
+        </w:rPr>
+      </w:r>
+    </w:p>
+    <w:p>
+      <w:pPr>
+        <w:ind w:left="0" w:firstLine="0"/>
+        <w:contextualSpacing w:val="0"/>
+      </w:pPr>
+      <w:r>
+        <w:rPr>
+          <w:rtl w:val="0"/>
+        </w:rPr>
+      </w:r>
+    </w:p>
+    <w:p>
+      <w:pPr>
+        <w:ind w:left="0" w:firstLine="0"/>
+        <w:contextualSpacing w:val="0"/>
+      </w:pPr>
+      <w:r>
+        <w:rPr>
+          <w:rtl w:val="0"/>
+        </w:rPr>
+      </w:r>
+    </w:p>
+    <w:p>
+      <w:pPr>
+        <w:ind w:left="0" w:firstLine="0"/>
+        <w:contextualSpacing w:val="0"/>
+      </w:pPr>
+      <w:r>
+        <w:rPr>
+          <w:rtl w:val="0"/>
+        </w:rPr>
+      </w:r>
+    </w:p>
+    <w:p>
+      <w:pPr>
+        <w:ind w:left="0" w:firstLine="0"/>
+        <w:contextualSpacing w:val="0"/>
+      </w:pPr>
+      <w:r>
+        <w:rPr>
+          <w:rtl w:val="0"/>
+        </w:rPr>
+      </w:r>
+    </w:p>
+    <w:p>
+      <w:pPr>
+        <w:ind w:left="0" w:firstLine="0"/>
+        <w:contextualSpacing w:val="0"/>
+      </w:pPr>
+      <w:r>
+        <w:rPr>
+          <w:rtl w:val="0"/>
+        </w:rPr>
+      </w:r>
+    </w:p>
+    <w:p>
+      <w:pPr>
+        <w:ind w:left="0" w:firstLine="0"/>
+        <w:contextualSpacing w:val="0"/>
+      </w:pPr>
+      <w:r>
+        <w:rPr>
+          <w:rtl w:val="0"/>
+        </w:rPr>
+      </w:r>
+    </w:p>
+    <w:p>
+      <w:pPr>
+        <w:ind w:left="0" w:firstLine="0"/>
+        <w:contextualSpacing w:val="0"/>
+      </w:pPr>
+      <w:r>
+        <w:rPr>
+          <w:rtl w:val="0"/>
+        </w:rPr>
+      </w:r>
+    </w:p>
+    <w:p>
+      <w:pPr>
+        <w:ind w:left="0" w:firstLine="0"/>
+        <w:contextualSpacing w:val="0"/>
+      </w:pPr>
+      <w:r>
+        <w:rPr>
+          <w:rtl w:val="0"/>
+        </w:rPr>
+      </w:r>
+    </w:p>
+    <w:p>
+      <w:pPr>
+        <w:ind w:left="0" w:firstLine="0"/>
+        <w:contextualSpacing w:val="0"/>
+      </w:pPr>
+      <w:r>
+        <w:rPr>
+          <w:rtl w:val="0"/>
+        </w:rPr>
+      </w:r>
+    </w:p>
+    <w:p>
+      <w:pPr>
+        <w:ind w:left="0" w:firstLine="0"/>
+        <w:contextualSpacing w:val="0"/>
+      </w:pPr>
+      <w:r>
+        <w:rPr>
+          <w:rtl w:val="0"/>
+        </w:rPr>
+      </w:r>
+    </w:p>
+    <w:p>
+      <w:pPr>
+        <w:ind w:left="0" w:firstLine="0"/>
+        <w:contextualSpacing w:val="0"/>
+      </w:pPr>
+      <w:r>
+        <w:rPr>
+          <w:rtl w:val="0"/>
+        </w:rPr>
+      </w:r>
+    </w:p>
+    <w:p>
+      <w:pPr>
+        <w:ind w:left="0" w:firstLine="0"/>
+        <w:contextualSpacing w:val="0"/>
+      </w:pPr>
+      <w:r>
+        <w:rPr>
+          <w:rtl w:val="0"/>
+        </w:rPr>
+      </w:r>
+    </w:p>
+    <w:p>
+      <w:pPr>
+        <w:ind w:left="0" w:firstLine="0"/>
+        <w:contextualSpacing w:val="0"/>
+      </w:pPr>
+      <w:r>
+        <w:rPr>
+          <w:rtl w:val="0"/>
+        </w:rPr>
+      </w:r>
+    </w:p>
+    <w:p>
+      <w:pPr>
+        <w:ind w:left="0" w:firstLine="0"/>
+        <w:contextualSpacing w:val="0"/>
+      </w:pPr>
+      <w:r>
+        <w:rPr>
+          <w:rtl w:val="0"/>
+        </w:rPr>
+      </w:r>
+    </w:p>
+    <w:p>
+      <w:pPr>
+        <w:ind w:left="0" w:firstLine="0"/>
+        <w:contextualSpacing w:val="0"/>
+      </w:pPr>
+      <w:r>
+        <w:rPr>
           <w:b w:val="1"/>
           <w:sz w:val="28"/>
           <w:szCs w:val="28"/>
@@ -11584,7 +12196,7 @@
                 <wp:extent cx="5731200" cy="2095500"/>
                 <wp:effectExtent b="0" l="0" r="0" t="0"/>
                 <wp:wrapSquare wrapText="bothSides" distB="114300" distT="114300" distL="114300" distR="114300"/>
-                <wp:docPr id="22" name=""/>
+                <wp:docPr id="27" name=""/>
                 <a:graphic>
                   <a:graphicData uri="http://schemas.microsoft.com/office/word/2010/wordprocessingGroup">
                     <wpg:wgp>
@@ -12430,12 +13042,12 @@
                 <wp:extent cx="5731200" cy="2095500"/>
                 <wp:effectExtent b="0" l="0" r="0" t="0"/>
                 <wp:wrapSquare wrapText="bothSides" distB="114300" distT="114300" distL="114300" distR="114300"/>
-                <wp:docPr id="22" name="image43.png"/>
+                <wp:docPr id="27" name="image53.png"/>
                 <a:graphic>
                   <a:graphicData uri="http://schemas.openxmlformats.org/drawingml/2006/picture">
                     <pic:pic>
                       <pic:nvPicPr>
-                        <pic:cNvPr id="0" name="image43.png"/>
+                        <pic:cNvPr id="0" name="image53.png"/>
                         <pic:cNvPicPr preferRelativeResize="0"/>
                       </pic:nvPicPr>
                       <pic:blipFill>

</xml_diff>